<commit_message>
UPDATE: update view-safety usecase
</commit_message>
<xml_diff>
--- a/RASD/Scenario-Usecase-salar.docx
+++ b/RASD/Scenario-Usecase-salar.docx
@@ -208,7 +208,21 @@
                 <w:sz w:val="32"/>
                 <w:szCs w:val="32"/>
               </w:rPr>
-              <w:t>The user searches name of a street to see general information of reported violations or accidents occurred on that street through map.</w:t>
+              <w:t>The user searches name of a street to see general information of reported violations or accidents occurred on that street through map</w:t>
+            </w:r>
+            <w:r>
+              <w:rPr>
+                <w:sz w:val="32"/>
+                <w:szCs w:val="32"/>
+              </w:rPr>
+              <w:t xml:space="preserve"> visualization</w:t>
+            </w:r>
+            <w:r>
+              <w:rPr>
+                <w:sz w:val="32"/>
+                <w:szCs w:val="32"/>
+              </w:rPr>
+              <w:t>.</w:t>
             </w:r>
           </w:p>
           <w:p>
@@ -223,6 +237,13 @@
                 <w:szCs w:val="32"/>
               </w:rPr>
             </w:pPr>
+            <w:r>
+              <w:rPr>
+                <w:sz w:val="32"/>
+                <w:szCs w:val="32"/>
+              </w:rPr>
+              <w:t>The general information of reported violation and accidents occurred in a specific city.</w:t>
+            </w:r>
           </w:p>
         </w:tc>
       </w:tr>
@@ -312,7 +333,21 @@
                 <w:sz w:val="32"/>
                 <w:szCs w:val="32"/>
               </w:rPr>
-              <w:t>The user enters name of a street wrongly.</w:t>
+              <w:t xml:space="preserve">The user enters name of a street </w:t>
+            </w:r>
+            <w:r>
+              <w:rPr>
+                <w:sz w:val="32"/>
+                <w:szCs w:val="32"/>
+              </w:rPr>
+              <w:t xml:space="preserve">or city </w:t>
+            </w:r>
+            <w:r>
+              <w:rPr>
+                <w:sz w:val="32"/>
+                <w:szCs w:val="32"/>
+              </w:rPr>
+              <w:t>wrongly.</w:t>
             </w:r>
           </w:p>
           <w:p>
@@ -323,8 +358,6 @@
                 <w:szCs w:val="32"/>
               </w:rPr>
             </w:pPr>
-            <w:bookmarkStart w:id="0" w:name="_GoBack"/>
-            <w:bookmarkEnd w:id="0"/>
           </w:p>
         </w:tc>
       </w:tr>
@@ -357,7 +390,21 @@
           <w:sz w:val="32"/>
           <w:szCs w:val="32"/>
         </w:rPr>
-        <w:t xml:space="preserve"> is a student who is living in Rome. During the summer, he decides to go on a trip to Milan. Due to the fact that Milan is a really crowded city and number of accidents and traffic violations have skyrocketed in the recent decade, he is skeptical to drive his personal car to enjoy the eye-catching sceneries along the way or book a flight. By suggestion of his friend he get introduced with the </w:t>
+        <w:t xml:space="preserve"> is a student who is living in Rome. During the summer, he decides to go on a trip to Milan. Due to the fact that Milan is a really crowded city and number of accidents and traffic violations have skyrocketed in the recent decade, he is skeptical to drive his personal car to enjoy the eye-catching sceneries along the way or book a flight. By</w:t>
+      </w:r>
+      <w:r>
+        <w:rPr>
+          <w:sz w:val="32"/>
+          <w:szCs w:val="32"/>
+        </w:rPr>
+        <w:t xml:space="preserve"> suggestion of his friend he gets</w:t>
+      </w:r>
+      <w:r>
+        <w:rPr>
+          <w:sz w:val="32"/>
+          <w:szCs w:val="32"/>
+        </w:rPr>
+        <w:t xml:space="preserve"> introduced with the </w:t>
       </w:r>
       <w:proofErr w:type="spellStart"/>
       <w:r>
@@ -373,7 +420,37 @@
           <w:sz w:val="32"/>
           <w:szCs w:val="32"/>
         </w:rPr>
-        <w:t xml:space="preserve"> app, after installing and registering the app, he uses the View Safety section of the app in order to obtain some general information about accidents and traffic violations in different municipality of Milan. All the information is displayed through map which he can search for specific street or just see that based on different municipality.</w:t>
+        <w:t xml:space="preserve"> app, after installing and registering the app, he uses the View Safety section of the app in order to obtain some general information about accidents and traffic violations in different municipality of Milan. All the information is displayed through map which he can search for specific street or just see </w:t>
+      </w:r>
+      <w:r>
+        <w:rPr>
+          <w:sz w:val="32"/>
+          <w:szCs w:val="32"/>
+        </w:rPr>
+        <w:t xml:space="preserve">them </w:t>
+      </w:r>
+      <w:r>
+        <w:rPr>
+          <w:sz w:val="32"/>
+          <w:szCs w:val="32"/>
+        </w:rPr>
+        <w:t>based on</w:t>
+      </w:r>
+      <w:bookmarkStart w:id="0" w:name="_GoBack"/>
+      <w:bookmarkEnd w:id="0"/>
+      <w:r>
+        <w:rPr>
+          <w:sz w:val="32"/>
+          <w:szCs w:val="32"/>
+        </w:rPr>
+        <w:t xml:space="preserve"> </w:t>
+      </w:r>
+      <w:r>
+        <w:rPr>
+          <w:sz w:val="32"/>
+          <w:szCs w:val="32"/>
+        </w:rPr>
+        <w:t>different municipality.</w:t>
       </w:r>
     </w:p>
     <w:p>
@@ -966,7 +1043,6 @@
       <w:pgMar w:top="1440" w:right="1440" w:bottom="1440" w:left="1440" w:header="720" w:footer="720" w:gutter="0"/>
       <w:cols w:space="720"/>
       <w:docGrid w:linePitch="360"/>
-      <w:printerSettings r:id="rId5"/>
     </w:sectPr>
   </w:body>
 </w:document>

</xml_diff>

<commit_message>
UPDATE: update ViewMe usecase and scenario
</commit_message>
<xml_diff>
--- a/RASD/Scenario-Usecase-salar.docx
+++ b/RASD/Scenario-Usecase-salar.docx
@@ -372,6 +372,25 @@
     </w:p>
     <w:p>
       <w:pPr>
+        <w:rPr>
+          <w:b/>
+          <w:bCs/>
+          <w:sz w:val="36"/>
+          <w:szCs w:val="36"/>
+        </w:rPr>
+      </w:pPr>
+      <w:r>
+        <w:rPr>
+          <w:b/>
+          <w:bCs/>
+          <w:sz w:val="36"/>
+          <w:szCs w:val="36"/>
+        </w:rPr>
+        <w:t>Scenario</w:t>
+      </w:r>
+    </w:p>
+    <w:p>
+      <w:pPr>
         <w:jc w:val="both"/>
         <w:rPr>
           <w:sz w:val="32"/>
@@ -404,23 +423,7 @@
           <w:sz w:val="32"/>
           <w:szCs w:val="32"/>
         </w:rPr>
-        <w:t xml:space="preserve"> introduced with the </w:t>
-      </w:r>
-      <w:proofErr w:type="spellStart"/>
-      <w:r>
-        <w:rPr>
-          <w:sz w:val="32"/>
-          <w:szCs w:val="32"/>
-        </w:rPr>
-        <w:t>SafeStreet</w:t>
-      </w:r>
-      <w:proofErr w:type="spellEnd"/>
-      <w:r>
-        <w:rPr>
-          <w:sz w:val="32"/>
-          <w:szCs w:val="32"/>
-        </w:rPr>
-        <w:t xml:space="preserve"> app, after installing and registering the app, he uses the View Safety section of the app in order to obtain some general information about accidents and traffic violations in different municipality of Milan. All the information is displayed through map which he can search for specific street or just see </w:t>
+        <w:t xml:space="preserve"> introduced with the SafeStreet app, after installing and registering the app, he uses the View Safety section of the app in order to obtain some general information about accidents and traffic violations in different municipality of Milan. All the information is displayed through map which he can search for specific street or just see </w:t>
       </w:r>
       <w:r>
         <w:rPr>
@@ -436,8 +439,6 @@
         </w:rPr>
         <w:t>based on</w:t>
       </w:r>
-      <w:bookmarkStart w:id="0" w:name="_GoBack"/>
-      <w:bookmarkEnd w:id="0"/>
       <w:r>
         <w:rPr>
           <w:sz w:val="32"/>
@@ -563,21 +564,12 @@
                 <w:szCs w:val="32"/>
               </w:rPr>
             </w:pPr>
-            <w:proofErr w:type="spellStart"/>
-            <w:r>
-              <w:rPr>
-                <w:sz w:val="32"/>
-                <w:szCs w:val="32"/>
-              </w:rPr>
-              <w:t>ViewMe</w:t>
-            </w:r>
-            <w:proofErr w:type="spellEnd"/>
-            <w:r>
-              <w:rPr>
-                <w:sz w:val="32"/>
-                <w:szCs w:val="32"/>
-              </w:rPr>
-              <w:t xml:space="preserve"> (user’s profile and history of reports)</w:t>
+            <w:r>
+              <w:rPr>
+                <w:sz w:val="32"/>
+                <w:szCs w:val="32"/>
+              </w:rPr>
+              <w:t>ViewMe (user’s profile and history of reports)</w:t>
             </w:r>
           </w:p>
         </w:tc>
@@ -756,7 +748,35 @@
                 <w:sz w:val="32"/>
                 <w:szCs w:val="32"/>
               </w:rPr>
-              <w:t>The user can his personal information which summited during “Sign Up”.</w:t>
+              <w:t xml:space="preserve">The user can </w:t>
+            </w:r>
+            <w:r>
+              <w:rPr>
+                <w:sz w:val="32"/>
+                <w:szCs w:val="32"/>
+              </w:rPr>
+              <w:t xml:space="preserve">change </w:t>
+            </w:r>
+            <w:r>
+              <w:rPr>
+                <w:sz w:val="32"/>
+                <w:szCs w:val="32"/>
+              </w:rPr>
+              <w:t>his personal information which summited during “Sign Up”.</w:t>
+            </w:r>
+            <w:r>
+              <w:rPr>
+                <w:sz w:val="32"/>
+                <w:szCs w:val="32"/>
+              </w:rPr>
+              <w:t xml:space="preserve"> </w:t>
+            </w:r>
+            <w:r>
+              <w:rPr>
+                <w:sz w:val="32"/>
+                <w:szCs w:val="32"/>
+              </w:rPr>
+              <w:t>(e.g. Email)</w:t>
             </w:r>
           </w:p>
           <w:p>
@@ -796,7 +816,7 @@
                 <w:sz w:val="32"/>
                 <w:szCs w:val="32"/>
               </w:rPr>
-              <w:t>The user can change his/her information. (e.g. Email)</w:t>
+              <w:t xml:space="preserve">The user can delete his/her account and all the relevant information. </w:t>
             </w:r>
           </w:p>
           <w:p>
@@ -851,6 +871,51 @@
           </w:tcPr>
           <w:p>
             <w:pPr>
+              <w:pStyle w:val="ListParagraph"/>
+              <w:numPr>
+                <w:ilvl w:val="0"/>
+                <w:numId w:val="6"/>
+              </w:numPr>
+              <w:rPr>
+                <w:sz w:val="32"/>
+                <w:szCs w:val="32"/>
+              </w:rPr>
+            </w:pPr>
+            <w:r>
+              <w:rPr>
+                <w:sz w:val="32"/>
+                <w:szCs w:val="32"/>
+              </w:rPr>
+              <w:t>The user changed personal information which were submitted during “Sign Up” procedure.</w:t>
+            </w:r>
+          </w:p>
+          <w:p>
+            <w:pPr>
+              <w:pStyle w:val="ListParagraph"/>
+              <w:numPr>
+                <w:ilvl w:val="0"/>
+                <w:numId w:val="6"/>
+              </w:numPr>
+              <w:rPr>
+                <w:sz w:val="32"/>
+                <w:szCs w:val="32"/>
+              </w:rPr>
+            </w:pPr>
+            <w:r>
+              <w:rPr>
+                <w:sz w:val="32"/>
+                <w:szCs w:val="32"/>
+              </w:rPr>
+              <w:t>The user’s account and his/her personal information is deleted.</w:t>
+            </w:r>
+          </w:p>
+          <w:p>
+            <w:pPr>
+              <w:pStyle w:val="ListParagraph"/>
+              <w:numPr>
+                <w:ilvl w:val="0"/>
+                <w:numId w:val="6"/>
+              </w:numPr>
               <w:rPr>
                 <w:sz w:val="32"/>
                 <w:szCs w:val="32"/>
@@ -862,6 +927,13 @@
                 <w:szCs w:val="32"/>
               </w:rPr>
               <w:t>The previous submitted reports by user is displayed</w:t>
+            </w:r>
+            <w:r>
+              <w:rPr>
+                <w:sz w:val="32"/>
+                <w:szCs w:val="32"/>
+              </w:rPr>
+              <w:t>.</w:t>
             </w:r>
           </w:p>
         </w:tc>
@@ -906,6 +978,98 @@
                 <w:szCs w:val="32"/>
               </w:rPr>
             </w:pPr>
+            <w:r>
+              <w:rPr>
+                <w:sz w:val="32"/>
+                <w:szCs w:val="32"/>
+              </w:rPr>
+              <w:t>The user enters an email which is already signed up by another user.</w:t>
+            </w:r>
+          </w:p>
+          <w:p>
+            <w:pPr>
+              <w:pStyle w:val="ListParagraph"/>
+              <w:numPr>
+                <w:ilvl w:val="0"/>
+                <w:numId w:val="3"/>
+              </w:numPr>
+              <w:rPr>
+                <w:sz w:val="32"/>
+                <w:szCs w:val="32"/>
+              </w:rPr>
+            </w:pPr>
+            <w:r>
+              <w:rPr>
+                <w:sz w:val="32"/>
+                <w:szCs w:val="32"/>
+              </w:rPr>
+              <w:t>The user enter</w:t>
+            </w:r>
+            <w:r>
+              <w:rPr>
+                <w:sz w:val="32"/>
+                <w:szCs w:val="32"/>
+              </w:rPr>
+              <w:t>s</w:t>
+            </w:r>
+            <w:r>
+              <w:rPr>
+                <w:sz w:val="32"/>
+                <w:szCs w:val="32"/>
+              </w:rPr>
+              <w:t xml:space="preserve"> </w:t>
+            </w:r>
+            <w:r>
+              <w:rPr>
+                <w:sz w:val="32"/>
+                <w:szCs w:val="32"/>
+              </w:rPr>
+              <w:t>forbidden</w:t>
+            </w:r>
+            <w:r>
+              <w:rPr>
+                <w:sz w:val="32"/>
+                <w:szCs w:val="32"/>
+              </w:rPr>
+              <w:t xml:space="preserve"> character</w:t>
+            </w:r>
+            <w:r>
+              <w:rPr>
+                <w:sz w:val="32"/>
+                <w:szCs w:val="32"/>
+              </w:rPr>
+              <w:t>s</w:t>
+            </w:r>
+            <w:r>
+              <w:rPr>
+                <w:sz w:val="32"/>
+                <w:szCs w:val="32"/>
+              </w:rPr>
+              <w:t xml:space="preserve"> in the </w:t>
+            </w:r>
+            <w:r>
+              <w:rPr>
+                <w:sz w:val="32"/>
+                <w:szCs w:val="32"/>
+              </w:rPr>
+              <w:t xml:space="preserve">entry </w:t>
+            </w:r>
+            <w:r>
+              <w:rPr>
+                <w:sz w:val="32"/>
+                <w:szCs w:val="32"/>
+              </w:rPr>
+              <w:t>fields</w:t>
+            </w:r>
+            <w:r>
+              <w:rPr>
+                <w:sz w:val="32"/>
+                <w:szCs w:val="32"/>
+              </w:rPr>
+              <w:t>*.</w:t>
+            </w:r>
+            <w:bookmarkStart w:id="0" w:name="_GoBack"/>
+            <w:bookmarkEnd w:id="0"/>
           </w:p>
         </w:tc>
       </w:tr>
@@ -937,18 +1101,60 @@
     <w:p>
       <w:pPr>
         <w:rPr>
-          <w:sz w:val="32"/>
-          <w:szCs w:val="32"/>
-        </w:rPr>
-      </w:pPr>
-    </w:p>
-    <w:p>
-      <w:pPr>
-        <w:rPr>
-          <w:sz w:val="32"/>
-          <w:szCs w:val="32"/>
-        </w:rPr>
-      </w:pPr>
+          <w:b/>
+          <w:bCs/>
+          <w:sz w:val="36"/>
+          <w:szCs w:val="36"/>
+        </w:rPr>
+      </w:pPr>
+      <w:r>
+        <w:rPr>
+          <w:b/>
+          <w:bCs/>
+          <w:sz w:val="36"/>
+          <w:szCs w:val="36"/>
+        </w:rPr>
+        <w:t>Scenario</w:t>
+      </w:r>
+    </w:p>
+    <w:p>
+      <w:pPr>
+        <w:jc w:val="both"/>
+        <w:rPr>
+          <w:sz w:val="32"/>
+          <w:szCs w:val="32"/>
+        </w:rPr>
+      </w:pPr>
+      <w:r>
+        <w:rPr>
+          <w:sz w:val="32"/>
+          <w:szCs w:val="32"/>
+        </w:rPr>
+        <w:t>Angela has been using SafeStreet for couple of months, she changes her email address. So, in order to get informed as usual about the reports that she submits to SafeStreet by email, She uses the ViewMe section of the app to change her email address.</w:t>
+      </w:r>
+    </w:p>
+    <w:p>
+      <w:pPr>
+        <w:rPr>
+          <w:sz w:val="32"/>
+          <w:szCs w:val="32"/>
+        </w:rPr>
+      </w:pPr>
+    </w:p>
+    <w:p>
+      <w:pPr>
+        <w:rPr>
+          <w:sz w:val="32"/>
+          <w:szCs w:val="32"/>
+        </w:rPr>
+      </w:pPr>
+      <w:r>
+        <w:rPr>
+          <w:sz w:val="32"/>
+          <w:szCs w:val="32"/>
+        </w:rPr>
+        <w:t>Ambra is interested to know what reports she submitted last month to SafeStreet, She uses the submitted reports in ViewMe to see them.</w:t>
+      </w:r>
     </w:p>
     <w:p>
       <w:pPr>
@@ -1140,6 +1346,95 @@
     </w:lvl>
   </w:abstractNum>
   <w:abstractNum w:abstractNumId="1">
+    <w:nsid w:val="44261FA4"/>
+    <w:multiLevelType w:val="hybridMultilevel"/>
+    <w:tmpl w:val="2340AC6C"/>
+    <w:lvl w:ilvl="0" w:tplc="0409000F">
+      <w:start w:val="1"/>
+      <w:numFmt w:val="decimal"/>
+      <w:lvlText w:val="%1."/>
+      <w:lvlJc w:val="left"/>
+      <w:pPr>
+        <w:ind w:left="720" w:hanging="360"/>
+      </w:pPr>
+      <w:rPr>
+        <w:rFonts w:hint="default"/>
+      </w:rPr>
+    </w:lvl>
+    <w:lvl w:ilvl="1" w:tplc="04090019" w:tentative="1">
+      <w:start w:val="1"/>
+      <w:numFmt w:val="lowerLetter"/>
+      <w:lvlText w:val="%2."/>
+      <w:lvlJc w:val="left"/>
+      <w:pPr>
+        <w:ind w:left="1440" w:hanging="360"/>
+      </w:pPr>
+    </w:lvl>
+    <w:lvl w:ilvl="2" w:tplc="0409001B" w:tentative="1">
+      <w:start w:val="1"/>
+      <w:numFmt w:val="lowerRoman"/>
+      <w:lvlText w:val="%3."/>
+      <w:lvlJc w:val="right"/>
+      <w:pPr>
+        <w:ind w:left="2160" w:hanging="180"/>
+      </w:pPr>
+    </w:lvl>
+    <w:lvl w:ilvl="3" w:tplc="0409000F" w:tentative="1">
+      <w:start w:val="1"/>
+      <w:numFmt w:val="decimal"/>
+      <w:lvlText w:val="%4."/>
+      <w:lvlJc w:val="left"/>
+      <w:pPr>
+        <w:ind w:left="2880" w:hanging="360"/>
+      </w:pPr>
+    </w:lvl>
+    <w:lvl w:ilvl="4" w:tplc="04090019" w:tentative="1">
+      <w:start w:val="1"/>
+      <w:numFmt w:val="lowerLetter"/>
+      <w:lvlText w:val="%5."/>
+      <w:lvlJc w:val="left"/>
+      <w:pPr>
+        <w:ind w:left="3600" w:hanging="360"/>
+      </w:pPr>
+    </w:lvl>
+    <w:lvl w:ilvl="5" w:tplc="0409001B" w:tentative="1">
+      <w:start w:val="1"/>
+      <w:numFmt w:val="lowerRoman"/>
+      <w:lvlText w:val="%6."/>
+      <w:lvlJc w:val="right"/>
+      <w:pPr>
+        <w:ind w:left="4320" w:hanging="180"/>
+      </w:pPr>
+    </w:lvl>
+    <w:lvl w:ilvl="6" w:tplc="0409000F" w:tentative="1">
+      <w:start w:val="1"/>
+      <w:numFmt w:val="decimal"/>
+      <w:lvlText w:val="%7."/>
+      <w:lvlJc w:val="left"/>
+      <w:pPr>
+        <w:ind w:left="5040" w:hanging="360"/>
+      </w:pPr>
+    </w:lvl>
+    <w:lvl w:ilvl="7" w:tplc="04090019" w:tentative="1">
+      <w:start w:val="1"/>
+      <w:numFmt w:val="lowerLetter"/>
+      <w:lvlText w:val="%8."/>
+      <w:lvlJc w:val="left"/>
+      <w:pPr>
+        <w:ind w:left="5760" w:hanging="360"/>
+      </w:pPr>
+    </w:lvl>
+    <w:lvl w:ilvl="8" w:tplc="0409001B" w:tentative="1">
+      <w:start w:val="1"/>
+      <w:numFmt w:val="lowerRoman"/>
+      <w:lvlText w:val="%9."/>
+      <w:lvlJc w:val="right"/>
+      <w:pPr>
+        <w:ind w:left="6480" w:hanging="180"/>
+      </w:pPr>
+    </w:lvl>
+  </w:abstractNum>
+  <w:abstractNum w:abstractNumId="2">
     <w:nsid w:val="4AFF6561"/>
     <w:multiLevelType w:val="hybridMultilevel"/>
     <w:tmpl w:val="5A56EB18"/>
@@ -1228,7 +1523,7 @@
       </w:pPr>
     </w:lvl>
   </w:abstractNum>
-  <w:abstractNum w:abstractNumId="2">
+  <w:abstractNum w:abstractNumId="3">
     <w:nsid w:val="62B469AE"/>
     <w:multiLevelType w:val="hybridMultilevel"/>
     <w:tmpl w:val="C5B2ED12"/>
@@ -1317,7 +1612,7 @@
       </w:pPr>
     </w:lvl>
   </w:abstractNum>
-  <w:abstractNum w:abstractNumId="3">
+  <w:abstractNum w:abstractNumId="4">
     <w:nsid w:val="66DC6055"/>
     <w:multiLevelType w:val="hybridMultilevel"/>
     <w:tmpl w:val="5E30CED0"/>
@@ -1406,7 +1701,7 @@
       </w:pPr>
     </w:lvl>
   </w:abstractNum>
-  <w:abstractNum w:abstractNumId="4">
+  <w:abstractNum w:abstractNumId="5">
     <w:nsid w:val="672F5037"/>
     <w:multiLevelType w:val="hybridMultilevel"/>
     <w:tmpl w:val="58B8F0F0"/>
@@ -1496,19 +1791,22 @@
     </w:lvl>
   </w:abstractNum>
   <w:num w:numId="1">
-    <w:abstractNumId w:val="2"/>
+    <w:abstractNumId w:val="3"/>
   </w:num>
   <w:num w:numId="2">
-    <w:abstractNumId w:val="4"/>
+    <w:abstractNumId w:val="5"/>
   </w:num>
   <w:num w:numId="3">
     <w:abstractNumId w:val="0"/>
   </w:num>
   <w:num w:numId="4">
-    <w:abstractNumId w:val="1"/>
+    <w:abstractNumId w:val="2"/>
   </w:num>
   <w:num w:numId="5">
-    <w:abstractNumId w:val="3"/>
+    <w:abstractNumId w:val="4"/>
+  </w:num>
+  <w:num w:numId="6">
+    <w:abstractNumId w:val="1"/>
   </w:num>
 </w:numbering>
 </file>

</xml_diff>

<commit_message>
UPDATE: emendation of text
</commit_message>
<xml_diff>
--- a/RASD/Scenario-Usecase-salar.docx
+++ b/RASD/Scenario-Usecase-salar.docx
@@ -1068,8 +1068,6 @@
               </w:rPr>
               <w:t>*.</w:t>
             </w:r>
-            <w:bookmarkStart w:id="0" w:name="_GoBack"/>
-            <w:bookmarkEnd w:id="0"/>
           </w:p>
         </w:tc>
       </w:tr>
@@ -1130,30 +1128,60 @@
           <w:sz w:val="32"/>
           <w:szCs w:val="32"/>
         </w:rPr>
-        <w:t>Angela has been using SafeStreet for couple of months, she changes her email address. So, in order to get informed as usual about the reports that she submits to SafeStreet by email, She uses the ViewMe section of the app to change her email address.</w:t>
+        <w:t xml:space="preserve">Angela has been using SafeStreet for couple of months, she changes her email address. So, in order to get informed as usual about the reports that she submits to SafeStreet by email, </w:t>
       </w:r>
-    </w:p>
-    <w:p>
-      <w:pPr>
-        <w:rPr>
-          <w:sz w:val="32"/>
-          <w:szCs w:val="32"/>
-        </w:rPr>
-      </w:pPr>
-    </w:p>
-    <w:p>
-      <w:pPr>
-        <w:rPr>
-          <w:sz w:val="32"/>
-          <w:szCs w:val="32"/>
-        </w:rPr>
-      </w:pPr>
       <w:r>
         <w:rPr>
           <w:sz w:val="32"/>
           <w:szCs w:val="32"/>
         </w:rPr>
-        <w:t>Ambra is interested to know what reports she submitted last month to SafeStreet, She uses the submitted reports in ViewMe to see them.</w:t>
+        <w:t>she</w:t>
+      </w:r>
+      <w:r>
+        <w:rPr>
+          <w:sz w:val="32"/>
+          <w:szCs w:val="32"/>
+        </w:rPr>
+        <w:t xml:space="preserve"> uses the ViewMe section of the app to change her email address.</w:t>
+      </w:r>
+    </w:p>
+    <w:p>
+      <w:pPr>
+        <w:rPr>
+          <w:sz w:val="32"/>
+          <w:szCs w:val="32"/>
+        </w:rPr>
+      </w:pPr>
+    </w:p>
+    <w:p>
+      <w:pPr>
+        <w:rPr>
+          <w:sz w:val="32"/>
+          <w:szCs w:val="32"/>
+        </w:rPr>
+      </w:pPr>
+      <w:r>
+        <w:rPr>
+          <w:sz w:val="32"/>
+          <w:szCs w:val="32"/>
+        </w:rPr>
+        <w:t xml:space="preserve">Ambra is interested to know what reports she submitted last month to SafeStreet, </w:t>
+      </w:r>
+      <w:bookmarkStart w:id="0" w:name="_GoBack"/>
+      <w:bookmarkEnd w:id="0"/>
+      <w:r>
+        <w:rPr>
+          <w:sz w:val="32"/>
+          <w:szCs w:val="32"/>
+        </w:rPr>
+        <w:t>she</w:t>
+      </w:r>
+      <w:r>
+        <w:rPr>
+          <w:sz w:val="32"/>
+          <w:szCs w:val="32"/>
+        </w:rPr>
+        <w:t xml:space="preserve"> uses the submitted reports in ViewMe to see them.</w:t>
       </w:r>
     </w:p>
     <w:p>

</xml_diff>